<commit_message>
correção do mapa mental e plano de testes
</commit_message>
<xml_diff>
--- a/Plano de Testes/Challenge 6.docx
+++ b/Plano de Testes/Challenge 6.docx
@@ -1855,7 +1855,16 @@
       <w:bookmarkStart w:id="0" w:name="_TOC_250002"/>
       <w:bookmarkEnd w:id="0"/>
       <w:r>
-        <w:t>O plano de testes do BugBank visa garantir a qualidade e confiabilidade das principais funcionalidades do site. O BugBank é uma plataforma financeira que oferece funcionalidades de login, registro, ver extrato e realizar transferência.</w:t>
+        <w:t xml:space="preserve">O plano de testes do BugBank visa garantir a qualidade e confiabilidade das principais funcionalidades do site. O BugBank é uma plataforma financeira que oferece funcionalidades de </w:t>
+      </w:r>
+      <w:r>
+        <w:t>login,</w:t>
+      </w:r>
+      <w:r>
+        <w:t xml:space="preserve"> registro, ver e</w:t>
+      </w:r>
+      <w:r>
+        <w:t>xtrato e realizar transferência em funcionamento, e de pagamentos e saque para serem desenvolvidas ainda.</w:t>
       </w:r>
     </w:p>
     <w:p>
@@ -2254,7 +2263,6 @@
           <w:sz w:val="30"/>
           <w:shd w:val="clear" w:color="auto" w:fill="999999"/>
         </w:rPr>
-        <w:lastRenderedPageBreak/>
         <w:t>2 Definição de Escopo e Objetivos</w:t>
       </w:r>
       <w:r>
@@ -2436,7 +2444,21 @@
           <w:sz w:val="20"/>
           <w:szCs w:val="20"/>
         </w:rPr>
-        <w:t>Garantir a segurança das transações financeiras.</w:t>
+        <w:t xml:space="preserve">Automação dos testes </w:t>
+      </w:r>
+      <w:r>
+        <w:rPr>
+          <w:sz w:val="20"/>
+          <w:szCs w:val="20"/>
+        </w:rPr>
+        <w:t>nas funcionalidades mencionadas</w:t>
+      </w:r>
+      <w:r>
+        <w:rPr>
+          <w:sz w:val="20"/>
+          <w:szCs w:val="20"/>
+        </w:rPr>
+        <w:t>.</w:t>
       </w:r>
     </w:p>
     <w:p>
@@ -2974,7 +2996,6 @@
           <w:sz w:val="30"/>
           <w:shd w:val="clear" w:color="auto" w:fill="999999"/>
         </w:rPr>
-        <w:lastRenderedPageBreak/>
         <w:t>3 Estratégias de Testes</w:t>
       </w:r>
       <w:r>
@@ -3166,7 +3187,15 @@
           <w:sz w:val="20"/>
           <w:szCs w:val="20"/>
         </w:rPr>
-        <w:t>Teste de login com credenciais válidas.</w:t>
+        <w:t>Tentativa</w:t>
+      </w:r>
+      <w:r>
+        <w:rPr>
+          <w:bCs/>
+          <w:sz w:val="20"/>
+          <w:szCs w:val="20"/>
+        </w:rPr>
+        <w:t xml:space="preserve"> de login com credenciais válidas.</w:t>
       </w:r>
     </w:p>
     <w:p>
@@ -3190,7 +3219,23 @@
           <w:sz w:val="20"/>
           <w:szCs w:val="20"/>
         </w:rPr>
-        <w:t>Teste de login com credenciais inválidas.</w:t>
+        <w:t>Tentativa</w:t>
+      </w:r>
+      <w:r>
+        <w:rPr>
+          <w:bCs/>
+          <w:sz w:val="20"/>
+          <w:szCs w:val="20"/>
+        </w:rPr>
+        <w:t xml:space="preserve"> de login com</w:t>
+      </w:r>
+      <w:r>
+        <w:rPr>
+          <w:bCs/>
+          <w:sz w:val="20"/>
+          <w:szCs w:val="20"/>
+        </w:rPr>
+        <w:t xml:space="preserve"> e-mail inválido.</w:t>
       </w:r>
     </w:p>
     <w:p>
@@ -3214,7 +3259,111 @@
           <w:sz w:val="20"/>
           <w:szCs w:val="20"/>
         </w:rPr>
-        <w:t>Teste de recuperação de senha.</w:t>
+        <w:t>Tentativa</w:t>
+      </w:r>
+      <w:r>
+        <w:rPr>
+          <w:bCs/>
+          <w:sz w:val="20"/>
+          <w:szCs w:val="20"/>
+        </w:rPr>
+        <w:t xml:space="preserve"> de login com</w:t>
+      </w:r>
+      <w:r>
+        <w:rPr>
+          <w:bCs/>
+          <w:sz w:val="20"/>
+          <w:szCs w:val="20"/>
+        </w:rPr>
+        <w:t xml:space="preserve"> senha inválida.</w:t>
+      </w:r>
+    </w:p>
+    <w:p>
+      <w:pPr>
+        <w:pStyle w:val="PargrafodaLista"/>
+        <w:numPr>
+          <w:ilvl w:val="0"/>
+          <w:numId w:val="15"/>
+        </w:numPr>
+        <w:spacing w:line="276" w:lineRule="auto"/>
+        <w:jc w:val="both"/>
+        <w:rPr>
+          <w:bCs/>
+          <w:sz w:val="20"/>
+          <w:szCs w:val="20"/>
+        </w:rPr>
+      </w:pPr>
+      <w:r>
+        <w:rPr>
+          <w:bCs/>
+          <w:sz w:val="20"/>
+          <w:szCs w:val="20"/>
+        </w:rPr>
+        <w:t>Tentativa</w:t>
+      </w:r>
+      <w:r>
+        <w:rPr>
+          <w:bCs/>
+          <w:sz w:val="20"/>
+          <w:szCs w:val="20"/>
+        </w:rPr>
+        <w:t xml:space="preserve"> de login com</w:t>
+      </w:r>
+      <w:r>
+        <w:rPr>
+          <w:bCs/>
+          <w:sz w:val="20"/>
+          <w:szCs w:val="20"/>
+        </w:rPr>
+        <w:t xml:space="preserve"> campos vazios.</w:t>
+      </w:r>
+    </w:p>
+    <w:p>
+      <w:pPr>
+        <w:pStyle w:val="PargrafodaLista"/>
+        <w:numPr>
+          <w:ilvl w:val="0"/>
+          <w:numId w:val="15"/>
+        </w:numPr>
+        <w:spacing w:line="276" w:lineRule="auto"/>
+        <w:jc w:val="both"/>
+        <w:rPr>
+          <w:bCs/>
+          <w:sz w:val="20"/>
+          <w:szCs w:val="20"/>
+        </w:rPr>
+      </w:pPr>
+      <w:r>
+        <w:rPr>
+          <w:bCs/>
+          <w:sz w:val="20"/>
+          <w:szCs w:val="20"/>
+        </w:rPr>
+        <w:t>Realizar o logout.</w:t>
+      </w:r>
+    </w:p>
+    <w:p>
+      <w:pPr>
+        <w:pStyle w:val="PargrafodaLista"/>
+        <w:numPr>
+          <w:ilvl w:val="0"/>
+          <w:numId w:val="15"/>
+        </w:numPr>
+        <w:spacing w:line="276" w:lineRule="auto"/>
+        <w:jc w:val="both"/>
+        <w:rPr>
+          <w:bCs/>
+          <w:sz w:val="20"/>
+          <w:szCs w:val="20"/>
+        </w:rPr>
+      </w:pPr>
+      <w:r>
+        <w:rPr>
+          <w:bCs/>
+          <w:sz w:val="20"/>
+          <w:szCs w:val="20"/>
+        </w:rPr>
+        <w:t>Verificação do botão conheça nossos requisitos de login.</w:t>
       </w:r>
     </w:p>
     <w:p>
@@ -3225,6 +3374,7 @@
           <w:bCs/>
           <w:sz w:val="20"/>
           <w:szCs w:val="20"/>
+          <w:lang w:val="pt-BR"/>
         </w:rPr>
       </w:pPr>
     </w:p>
@@ -3285,7 +3435,23 @@
           <w:sz w:val="20"/>
           <w:szCs w:val="20"/>
         </w:rPr>
-        <w:t>Teste de registro de novo usuário com informações válidas.</w:t>
+        <w:t>Teste de registro de novo usuário com informações válidas</w:t>
+      </w:r>
+      <w:r>
+        <w:rPr>
+          <w:bCs/>
+          <w:sz w:val="20"/>
+          <w:szCs w:val="20"/>
+        </w:rPr>
+        <w:t xml:space="preserve"> com saldo</w:t>
+      </w:r>
+      <w:r>
+        <w:rPr>
+          <w:bCs/>
+          <w:sz w:val="20"/>
+          <w:szCs w:val="20"/>
+        </w:rPr>
+        <w:t>.</w:t>
       </w:r>
     </w:p>
     <w:p>
@@ -3309,31 +3475,31 @@
           <w:sz w:val="20"/>
           <w:szCs w:val="20"/>
         </w:rPr>
-        <w:t>Teste de registro com informações inválidas.</w:t>
-      </w:r>
-    </w:p>
-    <w:p>
-      <w:pPr>
-        <w:pStyle w:val="PargrafodaLista"/>
-        <w:numPr>
-          <w:ilvl w:val="0"/>
-          <w:numId w:val="16"/>
-        </w:numPr>
-        <w:spacing w:line="276" w:lineRule="auto"/>
-        <w:jc w:val="both"/>
+        <w:t>Teste de registro de novo usuário com informações válidas</w:t>
+      </w:r>
+      <w:r>
         <w:rPr>
           <w:bCs/>
           <w:sz w:val="20"/>
           <w:szCs w:val="20"/>
         </w:rPr>
-      </w:pPr>
+        <w:t xml:space="preserve"> sem</w:t>
+      </w:r>
       <w:r>
         <w:rPr>
           <w:bCs/>
           <w:sz w:val="20"/>
           <w:szCs w:val="20"/>
         </w:rPr>
-        <w:t>Teste de registro com campos em branco.</w:t>
+        <w:t xml:space="preserve"> saldo</w:t>
+      </w:r>
+      <w:r>
+        <w:rPr>
+          <w:bCs/>
+          <w:sz w:val="20"/>
+          <w:szCs w:val="20"/>
+        </w:rPr>
+        <w:t>.</w:t>
       </w:r>
     </w:p>
     <w:p>
@@ -3404,7 +3570,23 @@
           <w:sz w:val="20"/>
           <w:szCs w:val="20"/>
         </w:rPr>
-        <w:t>Teste de visualização do extrato com saldo positivo.</w:t>
+        <w:t>Teste de visualizaçã</w:t>
+      </w:r>
+      <w:r>
+        <w:rPr>
+          <w:bCs/>
+          <w:sz w:val="20"/>
+          <w:szCs w:val="20"/>
+        </w:rPr>
+        <w:t>o do saldo atual</w:t>
+      </w:r>
+      <w:r>
+        <w:rPr>
+          <w:bCs/>
+          <w:sz w:val="20"/>
+          <w:szCs w:val="20"/>
+        </w:rPr>
+        <w:t>.</w:t>
       </w:r>
     </w:p>
     <w:p>
@@ -3417,6 +3599,7 @@
         <w:spacing w:line="276" w:lineRule="auto"/>
         <w:jc w:val="both"/>
         <w:rPr>
+          <w:b/>
           <w:bCs/>
           <w:sz w:val="20"/>
           <w:szCs w:val="20"/>
@@ -3428,36 +3611,21 @@
           <w:sz w:val="20"/>
           <w:szCs w:val="20"/>
         </w:rPr>
-        <w:t>Teste de visualização do extrato com saldo zero.</w:t>
-      </w:r>
-    </w:p>
-    <w:p>
-      <w:pPr>
-        <w:pStyle w:val="PargrafodaLista"/>
-        <w:numPr>
-          <w:ilvl w:val="0"/>
-          <w:numId w:val="17"/>
-        </w:numPr>
+        <w:t xml:space="preserve">Teste de visualização </w:t>
+      </w:r>
+      <w:r>
+        <w:rPr>
+          <w:bCs/>
+          <w:sz w:val="20"/>
+          <w:szCs w:val="20"/>
+        </w:rPr>
+        <w:t>de registros de movimentação</w:t>
+      </w:r>
+    </w:p>
+    <w:p>
+      <w:pPr>
         <w:spacing w:line="276" w:lineRule="auto"/>
         <w:jc w:val="both"/>
-        <w:rPr>
-          <w:bCs/>
-          <w:sz w:val="20"/>
-          <w:szCs w:val="20"/>
-        </w:rPr>
-      </w:pPr>
-      <w:r>
-        <w:rPr>
-          <w:bCs/>
-          <w:sz w:val="20"/>
-          <w:szCs w:val="20"/>
-        </w:rPr>
-        <w:t>Teste de visualização do extrato com saldo negativo.</w:t>
-      </w:r>
-    </w:p>
-    <w:p>
-      <w:pPr>
-        <w:spacing w:line="276" w:lineRule="auto"/>
         <w:rPr>
           <w:b/>
           <w:bCs/>
@@ -3523,7 +3691,23 @@
           <w:sz w:val="20"/>
           <w:szCs w:val="20"/>
         </w:rPr>
-        <w:t>Teste de transferência bem-sucedida.</w:t>
+        <w:t>Teste de transferência bem-sucedida</w:t>
+      </w:r>
+      <w:r>
+        <w:rPr>
+          <w:bCs/>
+          <w:sz w:val="20"/>
+          <w:szCs w:val="20"/>
+        </w:rPr>
+        <w:t xml:space="preserve"> com o extrato registrando a transferência</w:t>
+      </w:r>
+      <w:r>
+        <w:rPr>
+          <w:bCs/>
+          <w:sz w:val="20"/>
+          <w:szCs w:val="20"/>
+        </w:rPr>
+        <w:t>.</w:t>
       </w:r>
     </w:p>
     <w:p>
@@ -3547,7 +3731,23 @@
           <w:sz w:val="20"/>
           <w:szCs w:val="20"/>
         </w:rPr>
-        <w:t>Teste de transferência com valor superior ao saldo.</w:t>
+        <w:t>Teste de transferê</w:t>
+      </w:r>
+      <w:r>
+        <w:rPr>
+          <w:bCs/>
+          <w:sz w:val="20"/>
+          <w:szCs w:val="20"/>
+        </w:rPr>
+        <w:t>ncia sem sucesso por saldo insuficiente</w:t>
+      </w:r>
+      <w:r>
+        <w:rPr>
+          <w:bCs/>
+          <w:sz w:val="20"/>
+          <w:szCs w:val="20"/>
+        </w:rPr>
+        <w:t>.</w:t>
       </w:r>
     </w:p>
     <w:p>
@@ -3576,7 +3776,23 @@
           <w:sz w:val="20"/>
           <w:szCs w:val="20"/>
         </w:rPr>
-        <w:t>Teste de transferência com valor negativo.</w:t>
+        <w:t>Teste de transferência</w:t>
+      </w:r>
+      <w:r>
+        <w:rPr>
+          <w:bCs/>
+          <w:sz w:val="20"/>
+          <w:szCs w:val="20"/>
+        </w:rPr>
+        <w:t xml:space="preserve"> com falha por informações incorretas</w:t>
+      </w:r>
+      <w:r>
+        <w:rPr>
+          <w:bCs/>
+          <w:sz w:val="20"/>
+          <w:szCs w:val="20"/>
+        </w:rPr>
+        <w:t>.</w:t>
       </w:r>
     </w:p>
     <w:p>
@@ -3658,7 +3874,14 @@
           <w:sz w:val="20"/>
           <w:szCs w:val="20"/>
         </w:rPr>
-        <w:t>Teste de recuperação de senha.</w:t>
+        <w:t>Teste de logout</w:t>
+      </w:r>
+      <w:r>
+        <w:rPr>
+          <w:sz w:val="20"/>
+          <w:szCs w:val="20"/>
+        </w:rPr>
+        <w:t>.</w:t>
       </w:r>
     </w:p>
     <w:p>
@@ -3702,7 +3925,35 @@
           <w:sz w:val="20"/>
           <w:szCs w:val="20"/>
         </w:rPr>
-        <w:t>Teste de visualização do extrato com saldo positivo e negativo.</w:t>
+        <w:t>Test</w:t>
+      </w:r>
+      <w:r>
+        <w:rPr>
+          <w:sz w:val="20"/>
+          <w:szCs w:val="20"/>
+        </w:rPr>
+        <w:t>e de visualização do</w:t>
+      </w:r>
+      <w:r>
+        <w:rPr>
+          <w:sz w:val="20"/>
+          <w:szCs w:val="20"/>
+        </w:rPr>
+        <w:t xml:space="preserve"> saldo </w:t>
+      </w:r>
+      <w:r>
+        <w:rPr>
+          <w:sz w:val="20"/>
+          <w:szCs w:val="20"/>
+        </w:rPr>
+        <w:t>e registros de movimentações</w:t>
+      </w:r>
+      <w:r>
+        <w:rPr>
+          <w:sz w:val="20"/>
+          <w:szCs w:val="20"/>
+        </w:rPr>
+        <w:t>.</w:t>
       </w:r>
     </w:p>
     <w:p>
@@ -3730,7 +3981,21 @@
           <w:sz w:val="20"/>
           <w:szCs w:val="20"/>
         </w:rPr>
-        <w:t>Teste de realizar transferência bem-sucedida e com valor superior ao saldo.</w:t>
+        <w:t>Teste de realizar transferência bem-sucedi</w:t>
+      </w:r>
+      <w:r>
+        <w:rPr>
+          <w:sz w:val="20"/>
+          <w:szCs w:val="20"/>
+        </w:rPr>
+        <w:t>da e com falhas</w:t>
+      </w:r>
+      <w:r>
+        <w:rPr>
+          <w:sz w:val="20"/>
+          <w:szCs w:val="20"/>
+        </w:rPr>
+        <w:t>.</w:t>
       </w:r>
     </w:p>
     <w:p>
@@ -3859,6 +4124,132 @@
           <w:sz w:val="20"/>
           <w:szCs w:val="20"/>
         </w:rPr>
+      </w:pPr>
+      <w:r>
+        <w:rPr>
+          <w:color w:val="232323"/>
+          <w:sz w:val="20"/>
+          <w:szCs w:val="20"/>
+        </w:rPr>
+        <w:t>Cucumber</w:t>
+      </w:r>
+    </w:p>
+    <w:p>
+      <w:pPr>
+        <w:pStyle w:val="PargrafodaLista"/>
+        <w:numPr>
+          <w:ilvl w:val="0"/>
+          <w:numId w:val="20"/>
+        </w:numPr>
+        <w:spacing w:line="276" w:lineRule="auto"/>
+        <w:jc w:val="both"/>
+        <w:rPr>
+          <w:sz w:val="20"/>
+          <w:szCs w:val="20"/>
+        </w:rPr>
+      </w:pPr>
+      <w:r>
+        <w:rPr>
+          <w:color w:val="232323"/>
+          <w:sz w:val="20"/>
+          <w:szCs w:val="20"/>
+        </w:rPr>
+        <w:t>SitePrism</w:t>
+      </w:r>
+    </w:p>
+    <w:p>
+      <w:pPr>
+        <w:pStyle w:val="PargrafodaLista"/>
+        <w:numPr>
+          <w:ilvl w:val="0"/>
+          <w:numId w:val="20"/>
+        </w:numPr>
+        <w:spacing w:line="276" w:lineRule="auto"/>
+        <w:jc w:val="both"/>
+        <w:rPr>
+          <w:sz w:val="20"/>
+          <w:szCs w:val="20"/>
+        </w:rPr>
+      </w:pPr>
+      <w:r>
+        <w:rPr>
+          <w:color w:val="232323"/>
+          <w:sz w:val="20"/>
+          <w:szCs w:val="20"/>
+        </w:rPr>
+        <w:t>Faker</w:t>
+      </w:r>
+    </w:p>
+    <w:p>
+      <w:pPr>
+        <w:pStyle w:val="PargrafodaLista"/>
+        <w:numPr>
+          <w:ilvl w:val="0"/>
+          <w:numId w:val="20"/>
+        </w:numPr>
+        <w:spacing w:line="276" w:lineRule="auto"/>
+        <w:jc w:val="both"/>
+        <w:rPr>
+          <w:sz w:val="20"/>
+          <w:szCs w:val="20"/>
+        </w:rPr>
+      </w:pPr>
+      <w:r>
+        <w:rPr>
+          <w:color w:val="232323"/>
+          <w:sz w:val="20"/>
+          <w:szCs w:val="20"/>
+        </w:rPr>
+        <w:t>Pry</w:t>
+      </w:r>
+    </w:p>
+    <w:p>
+      <w:pPr>
+        <w:pStyle w:val="PargrafodaLista"/>
+        <w:numPr>
+          <w:ilvl w:val="0"/>
+          <w:numId w:val="20"/>
+        </w:numPr>
+        <w:spacing w:line="276" w:lineRule="auto"/>
+        <w:jc w:val="both"/>
+        <w:rPr>
+          <w:sz w:val="20"/>
+          <w:szCs w:val="20"/>
+        </w:rPr>
+      </w:pPr>
+      <w:r>
+        <w:rPr>
+          <w:color w:val="232323"/>
+          <w:sz w:val="20"/>
+          <w:szCs w:val="20"/>
+        </w:rPr>
+        <w:t>Google Chrome</w:t>
+      </w:r>
+    </w:p>
+    <w:p>
+      <w:pPr>
+        <w:spacing w:line="276" w:lineRule="auto"/>
+        <w:jc w:val="both"/>
+        <w:rPr>
+          <w:sz w:val="20"/>
+          <w:szCs w:val="20"/>
+        </w:rPr>
+      </w:pPr>
+    </w:p>
+    <w:p>
+      <w:pPr>
+        <w:widowControl/>
+        <w:shd w:val="clear" w:color="auto" w:fill="1F1F1F"/>
+        <w:autoSpaceDE/>
+        <w:autoSpaceDN/>
+        <w:spacing w:line="285" w:lineRule="atLeast"/>
+        <w:rPr>
+          <w:rFonts w:ascii="Consolas" w:eastAsia="Times New Roman" w:hAnsi="Consolas" w:cs="Times New Roman"/>
+          <w:color w:val="CCCCCC"/>
+          <w:sz w:val="21"/>
+          <w:szCs w:val="21"/>
+          <w:lang w:val="pt-BR" w:eastAsia="pt-BR"/>
+        </w:rPr>
         <w:sectPr>
           <w:headerReference w:type="default" r:id="rId11"/>
           <w:pgSz w:w="11910" w:h="16840"/>
@@ -3866,14 +4257,6 @@
           <w:cols w:space="720"/>
         </w:sectPr>
       </w:pPr>
-      <w:r>
-        <w:rPr>
-          <w:color w:val="232323"/>
-          <w:sz w:val="20"/>
-          <w:szCs w:val="20"/>
-        </w:rPr>
-        <w:t>Cucumber</w:t>
-      </w:r>
     </w:p>
     <w:p>
       <w:pPr>
@@ -3937,7 +4320,7 @@
           <w:sz w:val="20"/>
           <w:szCs w:val="20"/>
         </w:rPr>
-        <w:t>Testes de segurança.</w:t>
+        <w:t>Testes de login e registro.</w:t>
       </w:r>
     </w:p>
     <w:p>
@@ -3961,7 +4344,7 @@
           <w:sz w:val="20"/>
           <w:szCs w:val="20"/>
         </w:rPr>
-        <w:t>Testes de login e registro.</w:t>
+        <w:t>Testes de transferência e extrato.</w:t>
       </w:r>
     </w:p>
     <w:p>
@@ -3974,30 +4357,6 @@
         <w:spacing w:line="276" w:lineRule="auto"/>
         <w:jc w:val="both"/>
         <w:rPr>
-          <w:color w:val="232323"/>
-          <w:sz w:val="20"/>
-          <w:szCs w:val="20"/>
-        </w:rPr>
-      </w:pPr>
-      <w:r>
-        <w:rPr>
-          <w:color w:val="232323"/>
-          <w:sz w:val="20"/>
-          <w:szCs w:val="20"/>
-        </w:rPr>
-        <w:t>Testes de transferência e extrato.</w:t>
-      </w:r>
-    </w:p>
-    <w:p>
-      <w:pPr>
-        <w:pStyle w:val="PargrafodaLista"/>
-        <w:numPr>
-          <w:ilvl w:val="0"/>
-          <w:numId w:val="21"/>
-        </w:numPr>
-        <w:spacing w:line="276" w:lineRule="auto"/>
-        <w:jc w:val="both"/>
-        <w:rPr>
           <w:sz w:val="20"/>
         </w:rPr>
         <w:sectPr>
@@ -4036,6 +4395,8 @@
         <w:spacing w:before="80"/>
         <w:ind w:left="140"/>
       </w:pPr>
+      <w:bookmarkStart w:id="3" w:name="_GoBack"/>
+      <w:bookmarkEnd w:id="3"/>
       <w:r>
         <w:pict>
           <v:shapetype id="_x0000_t75" coordsize="21600,21600" o:spt="75" o:preferrelative="t" path="m@4@5l@4@11@9@11@9@5xe" filled="f" stroked="f">
@@ -4057,13 +4418,11 @@
             <v:path o:extrusionok="f" gradientshapeok="t" o:connecttype="rect"/>
             <o:lock v:ext="edit" aspectratio="t"/>
           </v:shapetype>
-          <v:shape id="_x0000_i1027" type="#_x0000_t75" style="width:464.65pt;height:327.35pt">
-            <v:imagedata r:id="rId13" o:title="MapaMental"/>
+          <v:shape id="_x0000_i1027" type="#_x0000_t75" style="width:464.4pt;height:277.2pt">
+            <v:imagedata r:id="rId13" o:title="BugBank"/>
           </v:shape>
         </w:pict>
       </w:r>
-      <w:bookmarkStart w:id="3" w:name="_GoBack"/>
-      <w:bookmarkEnd w:id="3"/>
     </w:p>
     <w:sectPr>
       <w:headerReference w:type="default" r:id="rId14"/>

</xml_diff>